<commit_message>
classe Lieu (afficher etape du lieu) + classe druide et marchand + tentative classe monde avec un main qui initailise la  crea du hero et les 3 lieux du premier monde + classe manager ( <=> classe Demo)
</commit_message>
<xml_diff>
--- a/doc/guide d'utilisation.docx
+++ b/doc/guide d'utilisation.docx
@@ -156,8 +156,6 @@
         </w:rPr>
         <w:t xml:space="preserve"> une de chance</w:t>
       </w:r>
-      <w:bookmarkStart w:id="0" w:name="_GoBack"/>
-      <w:bookmarkEnd w:id="0"/>
     </w:p>
     <w:p>
       <w:pPr>
@@ -439,7 +437,21 @@
         <w:rPr>
           <w:rFonts w:ascii="Google Sans" w:hAnsi="Google Sans"/>
         </w:rPr>
-        <w:t xml:space="preserve"> refuse ca passe à </w:t>
+        <w:t xml:space="preserve"> refuse </w:t>
+      </w:r>
+      <w:proofErr w:type="spellStart"/>
+      <w:r>
+        <w:rPr>
+          <w:rFonts w:ascii="Google Sans" w:hAnsi="Google Sans"/>
+        </w:rPr>
+        <w:t>ca</w:t>
+      </w:r>
+      <w:proofErr w:type="spellEnd"/>
+      <w:r>
+        <w:rPr>
+          <w:rFonts w:ascii="Google Sans" w:hAnsi="Google Sans"/>
+        </w:rPr>
+        <w:t xml:space="preserve"> passe à </w:t>
       </w:r>
       <w:proofErr w:type="spellStart"/>
       <w:r>
@@ -1509,6 +1521,42 @@
           <w:rFonts w:ascii="Google Sans" w:hAnsi="Google Sans"/>
         </w:rPr>
       </w:pPr>
+      <w:hyperlink r:id="rId5" w:history="1">
+        <w:r>
+          <w:rPr>
+            <w:rStyle w:val="Lienhypertexte"/>
+            <w:rFonts w:ascii="Google Sans" w:hAnsi="Google Sans"/>
+          </w:rPr>
+          <w:t>http://www.heroic-fantasy.fr/jeu-de-role#chapitre1</w:t>
+        </w:r>
+      </w:hyperlink>
+    </w:p>
+    <w:p>
+      <w:pPr>
+        <w:spacing w:after="0"/>
+        <w:rPr>
+          <w:rFonts w:ascii="Google Sans" w:hAnsi="Google Sans"/>
+        </w:rPr>
+      </w:pPr>
+      <w:hyperlink r:id="rId6" w:history="1">
+        <w:r>
+          <w:rPr>
+            <w:rStyle w:val="Lienhypertexte"/>
+            <w:rFonts w:ascii="Google Sans" w:hAnsi="Google Sans"/>
+          </w:rPr>
+          <w:t>http://www.fsz.bme.hu/~bkiss/InfoII/TP_Java_2.html?fbclid=IwAR2kV1hJvfkgMP-ZN1ebTsXtgVBisoZ2rqGZ5xOoPT2GBq_dKV8SAZ1-HzQ</w:t>
+        </w:r>
+      </w:hyperlink>
+    </w:p>
+    <w:p>
+      <w:pPr>
+        <w:spacing w:after="0"/>
+        <w:rPr>
+          <w:rFonts w:ascii="Google Sans" w:hAnsi="Google Sans"/>
+        </w:rPr>
+      </w:pPr>
+      <w:bookmarkStart w:id="0" w:name="_GoBack"/>
+      <w:bookmarkEnd w:id="0"/>
     </w:p>
     <w:sectPr>
       <w:pgSz w:w="11906" w:h="16838"/>
@@ -2169,6 +2217,29 @@
       <w:contextualSpacing/>
     </w:pPr>
   </w:style>
+  <w:style w:type="character" w:styleId="Lienhypertexte">
+    <w:name w:val="Hyperlink"/>
+    <w:basedOn w:val="Policepardfaut"/>
+    <w:uiPriority w:val="99"/>
+    <w:unhideWhenUsed/>
+    <w:rsid w:val="000228B4"/>
+    <w:rPr>
+      <w:color w:val="0563C1" w:themeColor="hyperlink"/>
+      <w:u w:val="single"/>
+    </w:rPr>
+  </w:style>
+  <w:style w:type="character" w:styleId="Mentionnonrsolue">
+    <w:name w:val="Unresolved Mention"/>
+    <w:basedOn w:val="Policepardfaut"/>
+    <w:uiPriority w:val="99"/>
+    <w:semiHidden/>
+    <w:unhideWhenUsed/>
+    <w:rsid w:val="000228B4"/>
+    <w:rPr>
+      <w:color w:val="605E5C"/>
+      <w:shd w:val="clear" w:color="auto" w:fill="E1DFDD"/>
+    </w:rPr>
+  </w:style>
 </w:styles>
 </file>
 

</xml_diff>